<commit_message>
Update Design Patterns and Principles.docx
</commit_message>
<xml_diff>
--- a/Design Patterns and Principles.docx
+++ b/Design Patterns and Principles.docx
@@ -474,6 +474,854 @@
         <w:t xml:space="preserve"> game. They allow for easy modifications, such as adding new player types or changing game rules, while keeping the core structure intact.</w:t>
       </w:r>
     </w:p>
+    <w:p/>
+    <w:p>
+      <w:r>
+        <w:t xml:space="preserve">--- </w:t>
+      </w:r>
+    </w:p>
+    <w:p>
+      <w:r>
+        <w:t>Here's an analysis of the design principles and patterns used:</w:t>
+      </w:r>
+    </w:p>
+    <w:p>
+      <w:pPr>
+        <w:rPr>
+          <w:b/>
+          <w:bCs/>
+        </w:rPr>
+      </w:pPr>
+      <w:r>
+        <w:rPr>
+          <w:b/>
+          <w:bCs/>
+        </w:rPr>
+        <w:t>Design Principles</w:t>
+      </w:r>
+    </w:p>
+    <w:p>
+      <w:pPr>
+        <w:numPr>
+          <w:ilvl w:val="0"/>
+          <w:numId w:val="2"/>
+        </w:numPr>
+      </w:pPr>
+      <w:r>
+        <w:rPr>
+          <w:b/>
+          <w:bCs/>
+        </w:rPr>
+        <w:t>Single Responsibility Principle (SRP)</w:t>
+      </w:r>
+      <w:r>
+        <w:t>:</w:t>
+      </w:r>
+    </w:p>
+    <w:p>
+      <w:pPr>
+        <w:numPr>
+          <w:ilvl w:val="1"/>
+          <w:numId w:val="2"/>
+        </w:numPr>
+      </w:pPr>
+      <w:r>
+        <w:t>Each class has a specific responsibility. For example, </w:t>
+      </w:r>
+      <w:proofErr w:type="spellStart"/>
+      <w:r>
+        <w:t>NotaktoBoard</w:t>
+      </w:r>
+      <w:proofErr w:type="spellEnd"/>
+      <w:r>
+        <w:t> handles board-related operations, Player manages player actions, and Game controls the game flow.</w:t>
+      </w:r>
+    </w:p>
+    <w:p>
+      <w:pPr>
+        <w:numPr>
+          <w:ilvl w:val="0"/>
+          <w:numId w:val="2"/>
+        </w:numPr>
+      </w:pPr>
+      <w:r>
+        <w:rPr>
+          <w:b/>
+          <w:bCs/>
+        </w:rPr>
+        <w:t>Open/Closed Principle (OCP)</w:t>
+      </w:r>
+      <w:r>
+        <w:t>:</w:t>
+      </w:r>
+    </w:p>
+    <w:p>
+      <w:pPr>
+        <w:numPr>
+          <w:ilvl w:val="1"/>
+          <w:numId w:val="2"/>
+        </w:numPr>
+      </w:pPr>
+      <w:r>
+        <w:t>The Player class is abstract and can be extended (e.g., </w:t>
+      </w:r>
+      <w:proofErr w:type="spellStart"/>
+      <w:r>
+        <w:t>HumanPlayer</w:t>
+      </w:r>
+      <w:proofErr w:type="spellEnd"/>
+      <w:r>
+        <w:t> and </w:t>
+      </w:r>
+      <w:proofErr w:type="spellStart"/>
+      <w:r>
+        <w:t>ComputerPlayer</w:t>
+      </w:r>
+      <w:proofErr w:type="spellEnd"/>
+      <w:r>
+        <w:t>) without modifying existing code.</w:t>
+      </w:r>
+    </w:p>
+    <w:p>
+      <w:pPr>
+        <w:numPr>
+          <w:ilvl w:val="0"/>
+          <w:numId w:val="2"/>
+        </w:numPr>
+      </w:pPr>
+      <w:proofErr w:type="spellStart"/>
+      <w:r>
+        <w:rPr>
+          <w:b/>
+          <w:bCs/>
+        </w:rPr>
+        <w:t>Liskov</w:t>
+      </w:r>
+      <w:proofErr w:type="spellEnd"/>
+      <w:r>
+        <w:rPr>
+          <w:b/>
+          <w:bCs/>
+        </w:rPr>
+        <w:t xml:space="preserve"> Substitution Principle (LSP)</w:t>
+      </w:r>
+      <w:r>
+        <w:t>:</w:t>
+      </w:r>
+    </w:p>
+    <w:p>
+      <w:pPr>
+        <w:numPr>
+          <w:ilvl w:val="1"/>
+          <w:numId w:val="2"/>
+        </w:numPr>
+      </w:pPr>
+      <w:r>
+        <w:t>Subclasses like </w:t>
+      </w:r>
+      <w:proofErr w:type="spellStart"/>
+      <w:r>
+        <w:t>HumanPlayer</w:t>
+      </w:r>
+      <w:proofErr w:type="spellEnd"/>
+      <w:r>
+        <w:t> and </w:t>
+      </w:r>
+      <w:proofErr w:type="spellStart"/>
+      <w:r>
+        <w:t>ComputerPlayer</w:t>
+      </w:r>
+      <w:proofErr w:type="spellEnd"/>
+      <w:r>
+        <w:t> can be used interchangeably with the Player base class.</w:t>
+      </w:r>
+    </w:p>
+    <w:p>
+      <w:pPr>
+        <w:numPr>
+          <w:ilvl w:val="0"/>
+          <w:numId w:val="2"/>
+        </w:numPr>
+      </w:pPr>
+      <w:r>
+        <w:rPr>
+          <w:b/>
+          <w:bCs/>
+        </w:rPr>
+        <w:t>Interface Segregation Principle (ISP)</w:t>
+      </w:r>
+      <w:r>
+        <w:t>:</w:t>
+      </w:r>
+    </w:p>
+    <w:p>
+      <w:pPr>
+        <w:numPr>
+          <w:ilvl w:val="1"/>
+          <w:numId w:val="2"/>
+        </w:numPr>
+      </w:pPr>
+      <w:r>
+        <w:t>While not explicitly using interfaces, the classes have focused methods that align with this principle.</w:t>
+      </w:r>
+    </w:p>
+    <w:p>
+      <w:pPr>
+        <w:numPr>
+          <w:ilvl w:val="0"/>
+          <w:numId w:val="2"/>
+        </w:numPr>
+      </w:pPr>
+      <w:r>
+        <w:rPr>
+          <w:b/>
+          <w:bCs/>
+        </w:rPr>
+        <w:t>Dependency Inversion Principle (DIP)</w:t>
+      </w:r>
+      <w:r>
+        <w:t>:</w:t>
+      </w:r>
+    </w:p>
+    <w:p>
+      <w:pPr>
+        <w:numPr>
+          <w:ilvl w:val="1"/>
+          <w:numId w:val="2"/>
+        </w:numPr>
+      </w:pPr>
+      <w:r>
+        <w:t>High-level modules (like Game) depend on abstractions (like Player) rather than concrete implementations.</w:t>
+      </w:r>
+    </w:p>
+    <w:p>
+      <w:pPr>
+        <w:rPr>
+          <w:b/>
+          <w:bCs/>
+        </w:rPr>
+      </w:pPr>
+      <w:r>
+        <w:rPr>
+          <w:b/>
+          <w:bCs/>
+        </w:rPr>
+        <w:t>Design Patterns</w:t>
+      </w:r>
+    </w:p>
+    <w:p>
+      <w:pPr>
+        <w:numPr>
+          <w:ilvl w:val="0"/>
+          <w:numId w:val="3"/>
+        </w:numPr>
+      </w:pPr>
+      <w:r>
+        <w:rPr>
+          <w:b/>
+          <w:bCs/>
+        </w:rPr>
+        <w:t>State Pattern</w:t>
+      </w:r>
+      <w:r>
+        <w:t>:</w:t>
+      </w:r>
+    </w:p>
+    <w:p>
+      <w:pPr>
+        <w:numPr>
+          <w:ilvl w:val="1"/>
+          <w:numId w:val="3"/>
+        </w:numPr>
+      </w:pPr>
+      <w:r>
+        <w:t>Participating Classes: </w:t>
+      </w:r>
+      <w:proofErr w:type="spellStart"/>
+      <w:r>
+        <w:t>GameState</w:t>
+      </w:r>
+      <w:proofErr w:type="spellEnd"/>
+      <w:r>
+        <w:t>, Game</w:t>
+      </w:r>
+    </w:p>
+    <w:p>
+      <w:pPr>
+        <w:numPr>
+          <w:ilvl w:val="1"/>
+          <w:numId w:val="3"/>
+        </w:numPr>
+      </w:pPr>
+      <w:r>
+        <w:t>Important Operations: </w:t>
+      </w:r>
+      <w:proofErr w:type="spellStart"/>
+      <w:proofErr w:type="gramStart"/>
+      <w:r>
+        <w:t>PauseGame</w:t>
+      </w:r>
+      <w:proofErr w:type="spellEnd"/>
+      <w:r>
+        <w:t>(</w:t>
+      </w:r>
+      <w:proofErr w:type="gramEnd"/>
+      <w:r>
+        <w:t>), </w:t>
+      </w:r>
+      <w:proofErr w:type="spellStart"/>
+      <w:r>
+        <w:t>ResumeGame</w:t>
+      </w:r>
+      <w:proofErr w:type="spellEnd"/>
+      <w:r>
+        <w:t>()</w:t>
+      </w:r>
+    </w:p>
+    <w:p>
+      <w:pPr>
+        <w:numPr>
+          <w:ilvl w:val="1"/>
+          <w:numId w:val="3"/>
+        </w:numPr>
+      </w:pPr>
+      <w:r>
+        <w:t>Justification: Manages the game's state (paused, resumed) and allows for easy state transitions.</w:t>
+      </w:r>
+    </w:p>
+    <w:p>
+      <w:pPr>
+        <w:numPr>
+          <w:ilvl w:val="0"/>
+          <w:numId w:val="3"/>
+        </w:numPr>
+      </w:pPr>
+      <w:r>
+        <w:rPr>
+          <w:b/>
+          <w:bCs/>
+        </w:rPr>
+        <w:t>Strategy Pattern</w:t>
+      </w:r>
+      <w:r>
+        <w:t>:</w:t>
+      </w:r>
+    </w:p>
+    <w:p>
+      <w:pPr>
+        <w:numPr>
+          <w:ilvl w:val="1"/>
+          <w:numId w:val="3"/>
+        </w:numPr>
+      </w:pPr>
+      <w:r>
+        <w:t>Participating Classes: Player (abstract), </w:t>
+      </w:r>
+      <w:proofErr w:type="spellStart"/>
+      <w:r>
+        <w:t>HumanPlayer</w:t>
+      </w:r>
+      <w:proofErr w:type="spellEnd"/>
+      <w:r>
+        <w:t>, </w:t>
+      </w:r>
+      <w:proofErr w:type="spellStart"/>
+      <w:r>
+        <w:t>ComputerPlayer</w:t>
+      </w:r>
+      <w:proofErr w:type="spellEnd"/>
+    </w:p>
+    <w:p>
+      <w:pPr>
+        <w:numPr>
+          <w:ilvl w:val="1"/>
+          <w:numId w:val="3"/>
+        </w:numPr>
+      </w:pPr>
+      <w:r>
+        <w:t>Important Operations: </w:t>
+      </w:r>
+      <w:proofErr w:type="spellStart"/>
+      <w:proofErr w:type="gramStart"/>
+      <w:r>
+        <w:t>GetMove</w:t>
+      </w:r>
+      <w:proofErr w:type="spellEnd"/>
+      <w:r>
+        <w:t>(</w:t>
+      </w:r>
+      <w:proofErr w:type="gramEnd"/>
+      <w:r>
+        <w:t>)</w:t>
+      </w:r>
+    </w:p>
+    <w:p>
+      <w:pPr>
+        <w:numPr>
+          <w:ilvl w:val="1"/>
+          <w:numId w:val="3"/>
+        </w:numPr>
+      </w:pPr>
+      <w:r>
+        <w:t>Justification: Allows for different player strategies (human input vs. computer algorithm) to be interchangeable.</w:t>
+      </w:r>
+    </w:p>
+    <w:p>
+      <w:pPr>
+        <w:numPr>
+          <w:ilvl w:val="0"/>
+          <w:numId w:val="3"/>
+        </w:numPr>
+      </w:pPr>
+      <w:r>
+        <w:rPr>
+          <w:b/>
+          <w:bCs/>
+        </w:rPr>
+        <w:t>Command Pattern</w:t>
+      </w:r>
+      <w:r>
+        <w:t>:</w:t>
+      </w:r>
+    </w:p>
+    <w:p>
+      <w:pPr>
+        <w:numPr>
+          <w:ilvl w:val="1"/>
+          <w:numId w:val="3"/>
+        </w:numPr>
+      </w:pPr>
+      <w:r>
+        <w:t>Participating Classes: Move, Game</w:t>
+      </w:r>
+    </w:p>
+    <w:p>
+      <w:pPr>
+        <w:numPr>
+          <w:ilvl w:val="1"/>
+          <w:numId w:val="3"/>
+        </w:numPr>
+      </w:pPr>
+      <w:r>
+        <w:t>Important Operations: </w:t>
+      </w:r>
+      <w:proofErr w:type="gramStart"/>
+      <w:r>
+        <w:t>Undo(</w:t>
+      </w:r>
+      <w:proofErr w:type="gramEnd"/>
+      <w:r>
+        <w:t>), Redo()</w:t>
+      </w:r>
+    </w:p>
+    <w:p>
+      <w:pPr>
+        <w:numPr>
+          <w:ilvl w:val="1"/>
+          <w:numId w:val="3"/>
+        </w:numPr>
+      </w:pPr>
+      <w:r>
+        <w:t>Justification: Encapsulates move actions as objects, allowing for easy undo/redo functionality.</w:t>
+      </w:r>
+    </w:p>
+    <w:p>
+      <w:pPr>
+        <w:numPr>
+          <w:ilvl w:val="0"/>
+          <w:numId w:val="3"/>
+        </w:numPr>
+      </w:pPr>
+      <w:r>
+        <w:rPr>
+          <w:b/>
+          <w:bCs/>
+        </w:rPr>
+        <w:t>Template Method Pattern</w:t>
+      </w:r>
+      <w:r>
+        <w:t>:</w:t>
+      </w:r>
+    </w:p>
+    <w:p>
+      <w:pPr>
+        <w:numPr>
+          <w:ilvl w:val="1"/>
+          <w:numId w:val="3"/>
+        </w:numPr>
+      </w:pPr>
+      <w:r>
+        <w:t>Participating Classes: Board (abstract), </w:t>
+      </w:r>
+      <w:proofErr w:type="spellStart"/>
+      <w:r>
+        <w:t>NotaktoBoard</w:t>
+      </w:r>
+      <w:proofErr w:type="spellEnd"/>
+    </w:p>
+    <w:p>
+      <w:pPr>
+        <w:numPr>
+          <w:ilvl w:val="1"/>
+          <w:numId w:val="3"/>
+        </w:numPr>
+      </w:pPr>
+      <w:r>
+        <w:t>Important Operations: </w:t>
+      </w:r>
+      <w:proofErr w:type="spellStart"/>
+      <w:proofErr w:type="gramStart"/>
+      <w:r>
+        <w:t>PlacePiece</w:t>
+      </w:r>
+      <w:proofErr w:type="spellEnd"/>
+      <w:r>
+        <w:t>(</w:t>
+      </w:r>
+      <w:proofErr w:type="gramEnd"/>
+      <w:r>
+        <w:t>), </w:t>
+      </w:r>
+      <w:proofErr w:type="spellStart"/>
+      <w:r>
+        <w:t>CheckForWin</w:t>
+      </w:r>
+      <w:proofErr w:type="spellEnd"/>
+      <w:r>
+        <w:t>()</w:t>
+      </w:r>
+    </w:p>
+    <w:p>
+      <w:pPr>
+        <w:numPr>
+          <w:ilvl w:val="1"/>
+          <w:numId w:val="3"/>
+        </w:numPr>
+      </w:pPr>
+      <w:r>
+        <w:t>Justification: Defines the skeleton of board operations in the abstract class, with specific implementations in the concrete class.</w:t>
+      </w:r>
+    </w:p>
+    <w:p>
+      <w:pPr>
+        <w:numPr>
+          <w:ilvl w:val="0"/>
+          <w:numId w:val="3"/>
+        </w:numPr>
+      </w:pPr>
+      <w:r>
+        <w:rPr>
+          <w:b/>
+          <w:bCs/>
+        </w:rPr>
+        <w:t>Singleton Pattern</w:t>
+      </w:r>
+      <w:r>
+        <w:t> (implied):</w:t>
+      </w:r>
+    </w:p>
+    <w:p>
+      <w:pPr>
+        <w:numPr>
+          <w:ilvl w:val="1"/>
+          <w:numId w:val="3"/>
+        </w:numPr>
+      </w:pPr>
+      <w:r>
+        <w:t>Participating Classes: Board (with static </w:t>
+      </w:r>
+      <w:proofErr w:type="spellStart"/>
+      <w:r>
+        <w:t>AllBoards</w:t>
+      </w:r>
+      <w:proofErr w:type="spellEnd"/>
+      <w:r>
+        <w:t> list)</w:t>
+      </w:r>
+    </w:p>
+    <w:p>
+      <w:pPr>
+        <w:numPr>
+          <w:ilvl w:val="1"/>
+          <w:numId w:val="3"/>
+        </w:numPr>
+      </w:pPr>
+      <w:r>
+        <w:t>Important Operations: </w:t>
+      </w:r>
+      <w:proofErr w:type="spellStart"/>
+      <w:proofErr w:type="gramStart"/>
+      <w:r>
+        <w:t>AddBoard</w:t>
+      </w:r>
+      <w:proofErr w:type="spellEnd"/>
+      <w:r>
+        <w:t>(</w:t>
+      </w:r>
+      <w:proofErr w:type="gramEnd"/>
+      <w:r>
+        <w:t>), </w:t>
+      </w:r>
+      <w:proofErr w:type="spellStart"/>
+      <w:r>
+        <w:t>ResetAllBoards</w:t>
+      </w:r>
+      <w:proofErr w:type="spellEnd"/>
+      <w:r>
+        <w:t>()</w:t>
+      </w:r>
+    </w:p>
+    <w:p>
+      <w:pPr>
+        <w:numPr>
+          <w:ilvl w:val="1"/>
+          <w:numId w:val="3"/>
+        </w:numPr>
+      </w:pPr>
+      <w:r>
+        <w:t>Justification: Maintains a single collection of all boards across the game.</w:t>
+      </w:r>
+    </w:p>
+    <w:p>
+      <w:pPr>
+        <w:numPr>
+          <w:ilvl w:val="0"/>
+          <w:numId w:val="3"/>
+        </w:numPr>
+      </w:pPr>
+      <w:r>
+        <w:rPr>
+          <w:b/>
+          <w:bCs/>
+        </w:rPr>
+        <w:t>Memento Pattern</w:t>
+      </w:r>
+      <w:r>
+        <w:t> (partially implemented):</w:t>
+      </w:r>
+    </w:p>
+    <w:p>
+      <w:pPr>
+        <w:numPr>
+          <w:ilvl w:val="1"/>
+          <w:numId w:val="3"/>
+        </w:numPr>
+      </w:pPr>
+      <w:r>
+        <w:t>Participating Classes: </w:t>
+      </w:r>
+      <w:proofErr w:type="spellStart"/>
+      <w:r>
+        <w:t>GameState</w:t>
+      </w:r>
+      <w:proofErr w:type="spellEnd"/>
+      <w:r>
+        <w:t>, Game</w:t>
+      </w:r>
+    </w:p>
+    <w:p>
+      <w:pPr>
+        <w:numPr>
+          <w:ilvl w:val="1"/>
+          <w:numId w:val="3"/>
+        </w:numPr>
+      </w:pPr>
+      <w:r>
+        <w:t>Important Operations: </w:t>
+      </w:r>
+      <w:proofErr w:type="spellStart"/>
+      <w:proofErr w:type="gramStart"/>
+      <w:r>
+        <w:t>SaveGame</w:t>
+      </w:r>
+      <w:proofErr w:type="spellEnd"/>
+      <w:r>
+        <w:t>(</w:t>
+      </w:r>
+      <w:proofErr w:type="gramEnd"/>
+      <w:r>
+        <w:t>), </w:t>
+      </w:r>
+      <w:proofErr w:type="spellStart"/>
+      <w:r>
+        <w:t>LoadSavedGame</w:t>
+      </w:r>
+      <w:proofErr w:type="spellEnd"/>
+      <w:r>
+        <w:t>()</w:t>
+      </w:r>
+    </w:p>
+    <w:p>
+      <w:pPr>
+        <w:numPr>
+          <w:ilvl w:val="1"/>
+          <w:numId w:val="3"/>
+        </w:numPr>
+      </w:pPr>
+      <w:r>
+        <w:t>Justification: Allows for saving and restoring game state.</w:t>
+      </w:r>
+    </w:p>
+    <w:p>
+      <w:pPr>
+        <w:rPr>
+          <w:b/>
+          <w:bCs/>
+        </w:rPr>
+      </w:pPr>
+      <w:r>
+        <w:rPr>
+          <w:b/>
+          <w:bCs/>
+        </w:rPr>
+        <w:t>Classes/Interfaces to be Reused from Existing Libraries and Frameworks</w:t>
+      </w:r>
+    </w:p>
+    <w:p>
+      <w:pPr>
+        <w:numPr>
+          <w:ilvl w:val="0"/>
+          <w:numId w:val="4"/>
+        </w:numPr>
+      </w:pPr>
+      <w:r>
+        <w:rPr>
+          <w:b/>
+          <w:bCs/>
+        </w:rPr>
+        <w:t>System Collections:</w:t>
+      </w:r>
+    </w:p>
+    <w:p>
+      <w:pPr>
+        <w:numPr>
+          <w:ilvl w:val="1"/>
+          <w:numId w:val="4"/>
+        </w:numPr>
+      </w:pPr>
+      <w:r>
+        <w:t>List&lt;T&gt;</w:t>
+      </w:r>
+    </w:p>
+    <w:p>
+      <w:pPr>
+        <w:numPr>
+          <w:ilvl w:val="1"/>
+          <w:numId w:val="4"/>
+        </w:numPr>
+      </w:pPr>
+      <w:r>
+        <w:t>Stack&lt;T&gt;</w:t>
+      </w:r>
+    </w:p>
+    <w:p>
+      <w:pPr>
+        <w:numPr>
+          <w:ilvl w:val="0"/>
+          <w:numId w:val="4"/>
+        </w:numPr>
+      </w:pPr>
+      <w:r>
+        <w:rPr>
+          <w:b/>
+          <w:bCs/>
+        </w:rPr>
+        <w:t>System IO:</w:t>
+      </w:r>
+    </w:p>
+    <w:p>
+      <w:pPr>
+        <w:numPr>
+          <w:ilvl w:val="1"/>
+          <w:numId w:val="4"/>
+        </w:numPr>
+      </w:pPr>
+      <w:r>
+        <w:t>File</w:t>
+      </w:r>
+    </w:p>
+    <w:p>
+      <w:pPr>
+        <w:numPr>
+          <w:ilvl w:val="0"/>
+          <w:numId w:val="4"/>
+        </w:numPr>
+      </w:pPr>
+      <w:r>
+        <w:rPr>
+          <w:b/>
+          <w:bCs/>
+        </w:rPr>
+        <w:t>System Text Json:</w:t>
+      </w:r>
+    </w:p>
+    <w:p>
+      <w:pPr>
+        <w:numPr>
+          <w:ilvl w:val="1"/>
+          <w:numId w:val="4"/>
+        </w:numPr>
+      </w:pPr>
+      <w:proofErr w:type="spellStart"/>
+      <w:r>
+        <w:t>JsonSerializer</w:t>
+      </w:r>
+      <w:proofErr w:type="spellEnd"/>
+    </w:p>
+    <w:p>
+      <w:pPr>
+        <w:numPr>
+          <w:ilvl w:val="0"/>
+          <w:numId w:val="4"/>
+        </w:numPr>
+      </w:pPr>
+      <w:r>
+        <w:rPr>
+          <w:b/>
+          <w:bCs/>
+        </w:rPr>
+        <w:t>System:</w:t>
+      </w:r>
+    </w:p>
+    <w:p>
+      <w:pPr>
+        <w:numPr>
+          <w:ilvl w:val="1"/>
+          <w:numId w:val="4"/>
+        </w:numPr>
+      </w:pPr>
+      <w:r>
+        <w:t>Console</w:t>
+      </w:r>
+    </w:p>
+    <w:p>
+      <w:pPr>
+        <w:numPr>
+          <w:ilvl w:val="1"/>
+          <w:numId w:val="4"/>
+        </w:numPr>
+      </w:pPr>
+      <w:r>
+        <w:t>Random</w:t>
+      </w:r>
+    </w:p>
+    <w:p>
+      <w:pPr>
+        <w:numPr>
+          <w:ilvl w:val="1"/>
+          <w:numId w:val="4"/>
+        </w:numPr>
+      </w:pPr>
+      <w:r>
+        <w:t>Serializable attribute</w:t>
+      </w:r>
+    </w:p>
+    <w:p>
+      <w:r>
+        <w:t>These classes and interfaces are used for data structures, file operations, JSON serialization, console I/O, and random number generation, providing essential functionality for the game implementation without reinventing the wheel.</w:t>
+      </w:r>
+    </w:p>
+    <w:p/>
     <w:p/>
     <w:sectPr>
       <w:pgSz w:w="11906" w:h="16838"/>
@@ -636,8 +1484,491 @@
       </w:rPr>
     </w:lvl>
   </w:abstractNum>
+  <w:abstractNum w:abstractNumId="1" w15:restartNumberingAfterBreak="0">
+    <w:nsid w:val="1AFC7A85"/>
+    <w:multiLevelType w:val="multilevel"/>
+    <w:tmpl w:val="215AC950"/>
+    <w:lvl w:ilvl="0">
+      <w:start w:val="1"/>
+      <w:numFmt w:val="bullet"/>
+      <w:lvlText w:val=""/>
+      <w:lvlJc w:val="left"/>
+      <w:pPr>
+        <w:tabs>
+          <w:tab w:val="num" w:pos="720"/>
+        </w:tabs>
+        <w:ind w:left="720" w:hanging="360"/>
+      </w:pPr>
+      <w:rPr>
+        <w:rFonts w:ascii="Symbol" w:hAnsi="Symbol" w:hint="default"/>
+        <w:sz w:val="20"/>
+      </w:rPr>
+    </w:lvl>
+    <w:lvl w:ilvl="1">
+      <w:start w:val="1"/>
+      <w:numFmt w:val="bullet"/>
+      <w:lvlText w:val=""/>
+      <w:lvlJc w:val="left"/>
+      <w:pPr>
+        <w:tabs>
+          <w:tab w:val="num" w:pos="1440"/>
+        </w:tabs>
+        <w:ind w:left="1440" w:hanging="360"/>
+      </w:pPr>
+      <w:rPr>
+        <w:rFonts w:ascii="Symbol" w:hAnsi="Symbol" w:hint="default"/>
+        <w:sz w:val="20"/>
+      </w:rPr>
+    </w:lvl>
+    <w:lvl w:ilvl="2">
+      <w:start w:val="1"/>
+      <w:numFmt w:val="bullet"/>
+      <w:lvlText w:val=""/>
+      <w:lvlJc w:val="left"/>
+      <w:pPr>
+        <w:tabs>
+          <w:tab w:val="num" w:pos="2160"/>
+        </w:tabs>
+        <w:ind w:left="2160" w:hanging="360"/>
+      </w:pPr>
+      <w:rPr>
+        <w:rFonts w:ascii="Symbol" w:hAnsi="Symbol" w:hint="default"/>
+        <w:sz w:val="20"/>
+      </w:rPr>
+    </w:lvl>
+    <w:lvl w:ilvl="3">
+      <w:start w:val="1"/>
+      <w:numFmt w:val="bullet"/>
+      <w:lvlText w:val=""/>
+      <w:lvlJc w:val="left"/>
+      <w:pPr>
+        <w:tabs>
+          <w:tab w:val="num" w:pos="2880"/>
+        </w:tabs>
+        <w:ind w:left="2880" w:hanging="360"/>
+      </w:pPr>
+      <w:rPr>
+        <w:rFonts w:ascii="Symbol" w:hAnsi="Symbol" w:hint="default"/>
+        <w:sz w:val="20"/>
+      </w:rPr>
+    </w:lvl>
+    <w:lvl w:ilvl="4">
+      <w:start w:val="1"/>
+      <w:numFmt w:val="bullet"/>
+      <w:lvlText w:val=""/>
+      <w:lvlJc w:val="left"/>
+      <w:pPr>
+        <w:tabs>
+          <w:tab w:val="num" w:pos="3600"/>
+        </w:tabs>
+        <w:ind w:left="3600" w:hanging="360"/>
+      </w:pPr>
+      <w:rPr>
+        <w:rFonts w:ascii="Symbol" w:hAnsi="Symbol" w:hint="default"/>
+        <w:sz w:val="20"/>
+      </w:rPr>
+    </w:lvl>
+    <w:lvl w:ilvl="5">
+      <w:start w:val="1"/>
+      <w:numFmt w:val="bullet"/>
+      <w:lvlText w:val=""/>
+      <w:lvlJc w:val="left"/>
+      <w:pPr>
+        <w:tabs>
+          <w:tab w:val="num" w:pos="4320"/>
+        </w:tabs>
+        <w:ind w:left="4320" w:hanging="360"/>
+      </w:pPr>
+      <w:rPr>
+        <w:rFonts w:ascii="Symbol" w:hAnsi="Symbol" w:hint="default"/>
+        <w:sz w:val="20"/>
+      </w:rPr>
+    </w:lvl>
+    <w:lvl w:ilvl="6">
+      <w:start w:val="1"/>
+      <w:numFmt w:val="bullet"/>
+      <w:lvlText w:val=""/>
+      <w:lvlJc w:val="left"/>
+      <w:pPr>
+        <w:tabs>
+          <w:tab w:val="num" w:pos="5040"/>
+        </w:tabs>
+        <w:ind w:left="5040" w:hanging="360"/>
+      </w:pPr>
+      <w:rPr>
+        <w:rFonts w:ascii="Symbol" w:hAnsi="Symbol" w:hint="default"/>
+        <w:sz w:val="20"/>
+      </w:rPr>
+    </w:lvl>
+    <w:lvl w:ilvl="7">
+      <w:start w:val="1"/>
+      <w:numFmt w:val="bullet"/>
+      <w:lvlText w:val=""/>
+      <w:lvlJc w:val="left"/>
+      <w:pPr>
+        <w:tabs>
+          <w:tab w:val="num" w:pos="5760"/>
+        </w:tabs>
+        <w:ind w:left="5760" w:hanging="360"/>
+      </w:pPr>
+      <w:rPr>
+        <w:rFonts w:ascii="Symbol" w:hAnsi="Symbol" w:hint="default"/>
+        <w:sz w:val="20"/>
+      </w:rPr>
+    </w:lvl>
+    <w:lvl w:ilvl="8">
+      <w:start w:val="1"/>
+      <w:numFmt w:val="bullet"/>
+      <w:lvlText w:val=""/>
+      <w:lvlJc w:val="left"/>
+      <w:pPr>
+        <w:tabs>
+          <w:tab w:val="num" w:pos="6480"/>
+        </w:tabs>
+        <w:ind w:left="6480" w:hanging="360"/>
+      </w:pPr>
+      <w:rPr>
+        <w:rFonts w:ascii="Symbol" w:hAnsi="Symbol" w:hint="default"/>
+        <w:sz w:val="20"/>
+      </w:rPr>
+    </w:lvl>
+  </w:abstractNum>
+  <w:abstractNum w:abstractNumId="2" w15:restartNumberingAfterBreak="0">
+    <w:nsid w:val="22BF2B9D"/>
+    <w:multiLevelType w:val="multilevel"/>
+    <w:tmpl w:val="A4D40C02"/>
+    <w:lvl w:ilvl="0">
+      <w:start w:val="1"/>
+      <w:numFmt w:val="bullet"/>
+      <w:lvlText w:val=""/>
+      <w:lvlJc w:val="left"/>
+      <w:pPr>
+        <w:tabs>
+          <w:tab w:val="num" w:pos="720"/>
+        </w:tabs>
+        <w:ind w:left="720" w:hanging="360"/>
+      </w:pPr>
+      <w:rPr>
+        <w:rFonts w:ascii="Symbol" w:hAnsi="Symbol" w:hint="default"/>
+        <w:sz w:val="20"/>
+      </w:rPr>
+    </w:lvl>
+    <w:lvl w:ilvl="1">
+      <w:start w:val="1"/>
+      <w:numFmt w:val="bullet"/>
+      <w:lvlText w:val=""/>
+      <w:lvlJc w:val="left"/>
+      <w:pPr>
+        <w:tabs>
+          <w:tab w:val="num" w:pos="1440"/>
+        </w:tabs>
+        <w:ind w:left="1440" w:hanging="360"/>
+      </w:pPr>
+      <w:rPr>
+        <w:rFonts w:ascii="Symbol" w:hAnsi="Symbol" w:hint="default"/>
+        <w:sz w:val="20"/>
+      </w:rPr>
+    </w:lvl>
+    <w:lvl w:ilvl="2">
+      <w:start w:val="1"/>
+      <w:numFmt w:val="bullet"/>
+      <w:lvlText w:val=""/>
+      <w:lvlJc w:val="left"/>
+      <w:pPr>
+        <w:tabs>
+          <w:tab w:val="num" w:pos="2160"/>
+        </w:tabs>
+        <w:ind w:left="2160" w:hanging="360"/>
+      </w:pPr>
+      <w:rPr>
+        <w:rFonts w:ascii="Symbol" w:hAnsi="Symbol" w:hint="default"/>
+        <w:sz w:val="20"/>
+      </w:rPr>
+    </w:lvl>
+    <w:lvl w:ilvl="3">
+      <w:start w:val="1"/>
+      <w:numFmt w:val="bullet"/>
+      <w:lvlText w:val=""/>
+      <w:lvlJc w:val="left"/>
+      <w:pPr>
+        <w:tabs>
+          <w:tab w:val="num" w:pos="2880"/>
+        </w:tabs>
+        <w:ind w:left="2880" w:hanging="360"/>
+      </w:pPr>
+      <w:rPr>
+        <w:rFonts w:ascii="Symbol" w:hAnsi="Symbol" w:hint="default"/>
+        <w:sz w:val="20"/>
+      </w:rPr>
+    </w:lvl>
+    <w:lvl w:ilvl="4">
+      <w:start w:val="1"/>
+      <w:numFmt w:val="bullet"/>
+      <w:lvlText w:val=""/>
+      <w:lvlJc w:val="left"/>
+      <w:pPr>
+        <w:tabs>
+          <w:tab w:val="num" w:pos="3600"/>
+        </w:tabs>
+        <w:ind w:left="3600" w:hanging="360"/>
+      </w:pPr>
+      <w:rPr>
+        <w:rFonts w:ascii="Symbol" w:hAnsi="Symbol" w:hint="default"/>
+        <w:sz w:val="20"/>
+      </w:rPr>
+    </w:lvl>
+    <w:lvl w:ilvl="5">
+      <w:start w:val="1"/>
+      <w:numFmt w:val="bullet"/>
+      <w:lvlText w:val=""/>
+      <w:lvlJc w:val="left"/>
+      <w:pPr>
+        <w:tabs>
+          <w:tab w:val="num" w:pos="4320"/>
+        </w:tabs>
+        <w:ind w:left="4320" w:hanging="360"/>
+      </w:pPr>
+      <w:rPr>
+        <w:rFonts w:ascii="Symbol" w:hAnsi="Symbol" w:hint="default"/>
+        <w:sz w:val="20"/>
+      </w:rPr>
+    </w:lvl>
+    <w:lvl w:ilvl="6">
+      <w:start w:val="1"/>
+      <w:numFmt w:val="bullet"/>
+      <w:lvlText w:val=""/>
+      <w:lvlJc w:val="left"/>
+      <w:pPr>
+        <w:tabs>
+          <w:tab w:val="num" w:pos="5040"/>
+        </w:tabs>
+        <w:ind w:left="5040" w:hanging="360"/>
+      </w:pPr>
+      <w:rPr>
+        <w:rFonts w:ascii="Symbol" w:hAnsi="Symbol" w:hint="default"/>
+        <w:sz w:val="20"/>
+      </w:rPr>
+    </w:lvl>
+    <w:lvl w:ilvl="7">
+      <w:start w:val="1"/>
+      <w:numFmt w:val="bullet"/>
+      <w:lvlText w:val=""/>
+      <w:lvlJc w:val="left"/>
+      <w:pPr>
+        <w:tabs>
+          <w:tab w:val="num" w:pos="5760"/>
+        </w:tabs>
+        <w:ind w:left="5760" w:hanging="360"/>
+      </w:pPr>
+      <w:rPr>
+        <w:rFonts w:ascii="Symbol" w:hAnsi="Symbol" w:hint="default"/>
+        <w:sz w:val="20"/>
+      </w:rPr>
+    </w:lvl>
+    <w:lvl w:ilvl="8">
+      <w:start w:val="1"/>
+      <w:numFmt w:val="bullet"/>
+      <w:lvlText w:val=""/>
+      <w:lvlJc w:val="left"/>
+      <w:pPr>
+        <w:tabs>
+          <w:tab w:val="num" w:pos="6480"/>
+        </w:tabs>
+        <w:ind w:left="6480" w:hanging="360"/>
+      </w:pPr>
+      <w:rPr>
+        <w:rFonts w:ascii="Symbol" w:hAnsi="Symbol" w:hint="default"/>
+        <w:sz w:val="20"/>
+      </w:rPr>
+    </w:lvl>
+  </w:abstractNum>
+  <w:abstractNum w:abstractNumId="3" w15:restartNumberingAfterBreak="0">
+    <w:nsid w:val="51B97A10"/>
+    <w:multiLevelType w:val="multilevel"/>
+    <w:tmpl w:val="2CF29E12"/>
+    <w:lvl w:ilvl="0">
+      <w:start w:val="1"/>
+      <w:numFmt w:val="bullet"/>
+      <w:lvlText w:val=""/>
+      <w:lvlJc w:val="left"/>
+      <w:pPr>
+        <w:tabs>
+          <w:tab w:val="num" w:pos="720"/>
+        </w:tabs>
+        <w:ind w:left="720" w:hanging="360"/>
+      </w:pPr>
+      <w:rPr>
+        <w:rFonts w:ascii="Symbol" w:hAnsi="Symbol" w:hint="default"/>
+        <w:sz w:val="20"/>
+      </w:rPr>
+    </w:lvl>
+    <w:lvl w:ilvl="1">
+      <w:start w:val="1"/>
+      <w:numFmt w:val="bullet"/>
+      <w:lvlText w:val=""/>
+      <w:lvlJc w:val="left"/>
+      <w:pPr>
+        <w:tabs>
+          <w:tab w:val="num" w:pos="1440"/>
+        </w:tabs>
+        <w:ind w:left="1440" w:hanging="360"/>
+      </w:pPr>
+      <w:rPr>
+        <w:rFonts w:ascii="Symbol" w:hAnsi="Symbol" w:hint="default"/>
+        <w:sz w:val="20"/>
+      </w:rPr>
+    </w:lvl>
+    <w:lvl w:ilvl="2">
+      <w:start w:val="1"/>
+      <w:numFmt w:val="bullet"/>
+      <w:lvlText w:val=""/>
+      <w:lvlJc w:val="left"/>
+      <w:pPr>
+        <w:tabs>
+          <w:tab w:val="num" w:pos="2160"/>
+        </w:tabs>
+        <w:ind w:left="2160" w:hanging="360"/>
+      </w:pPr>
+      <w:rPr>
+        <w:rFonts w:ascii="Symbol" w:hAnsi="Symbol" w:hint="default"/>
+        <w:sz w:val="20"/>
+      </w:rPr>
+    </w:lvl>
+    <w:lvl w:ilvl="3">
+      <w:start w:val="1"/>
+      <w:numFmt w:val="bullet"/>
+      <w:lvlText w:val=""/>
+      <w:lvlJc w:val="left"/>
+      <w:pPr>
+        <w:tabs>
+          <w:tab w:val="num" w:pos="2880"/>
+        </w:tabs>
+        <w:ind w:left="2880" w:hanging="360"/>
+      </w:pPr>
+      <w:rPr>
+        <w:rFonts w:ascii="Symbol" w:hAnsi="Symbol" w:hint="default"/>
+        <w:sz w:val="20"/>
+      </w:rPr>
+    </w:lvl>
+    <w:lvl w:ilvl="4">
+      <w:start w:val="1"/>
+      <w:numFmt w:val="bullet"/>
+      <w:lvlText w:val=""/>
+      <w:lvlJc w:val="left"/>
+      <w:pPr>
+        <w:tabs>
+          <w:tab w:val="num" w:pos="3600"/>
+        </w:tabs>
+        <w:ind w:left="3600" w:hanging="360"/>
+      </w:pPr>
+      <w:rPr>
+        <w:rFonts w:ascii="Symbol" w:hAnsi="Symbol" w:hint="default"/>
+        <w:sz w:val="20"/>
+      </w:rPr>
+    </w:lvl>
+    <w:lvl w:ilvl="5">
+      <w:start w:val="1"/>
+      <w:numFmt w:val="bullet"/>
+      <w:lvlText w:val=""/>
+      <w:lvlJc w:val="left"/>
+      <w:pPr>
+        <w:tabs>
+          <w:tab w:val="num" w:pos="4320"/>
+        </w:tabs>
+        <w:ind w:left="4320" w:hanging="360"/>
+      </w:pPr>
+      <w:rPr>
+        <w:rFonts w:ascii="Symbol" w:hAnsi="Symbol" w:hint="default"/>
+        <w:sz w:val="20"/>
+      </w:rPr>
+    </w:lvl>
+    <w:lvl w:ilvl="6">
+      <w:start w:val="1"/>
+      <w:numFmt w:val="bullet"/>
+      <w:lvlText w:val=""/>
+      <w:lvlJc w:val="left"/>
+      <w:pPr>
+        <w:tabs>
+          <w:tab w:val="num" w:pos="5040"/>
+        </w:tabs>
+        <w:ind w:left="5040" w:hanging="360"/>
+      </w:pPr>
+      <w:rPr>
+        <w:rFonts w:ascii="Symbol" w:hAnsi="Symbol" w:hint="default"/>
+        <w:sz w:val="20"/>
+      </w:rPr>
+    </w:lvl>
+    <w:lvl w:ilvl="7">
+      <w:start w:val="1"/>
+      <w:numFmt w:val="bullet"/>
+      <w:lvlText w:val=""/>
+      <w:lvlJc w:val="left"/>
+      <w:pPr>
+        <w:tabs>
+          <w:tab w:val="num" w:pos="5760"/>
+        </w:tabs>
+        <w:ind w:left="5760" w:hanging="360"/>
+      </w:pPr>
+      <w:rPr>
+        <w:rFonts w:ascii="Symbol" w:hAnsi="Symbol" w:hint="default"/>
+        <w:sz w:val="20"/>
+      </w:rPr>
+    </w:lvl>
+    <w:lvl w:ilvl="8">
+      <w:start w:val="1"/>
+      <w:numFmt w:val="bullet"/>
+      <w:lvlText w:val=""/>
+      <w:lvlJc w:val="left"/>
+      <w:pPr>
+        <w:tabs>
+          <w:tab w:val="num" w:pos="6480"/>
+        </w:tabs>
+        <w:ind w:left="6480" w:hanging="360"/>
+      </w:pPr>
+      <w:rPr>
+        <w:rFonts w:ascii="Symbol" w:hAnsi="Symbol" w:hint="default"/>
+        <w:sz w:val="20"/>
+      </w:rPr>
+    </w:lvl>
+  </w:abstractNum>
   <w:num w:numId="1" w16cid:durableId="242573719">
     <w:abstractNumId w:val="0"/>
+  </w:num>
+  <w:num w:numId="2" w16cid:durableId="1218468534">
+    <w:abstractNumId w:val="2"/>
+    <w:lvlOverride w:ilvl="0"/>
+    <w:lvlOverride w:ilvl="1"/>
+    <w:lvlOverride w:ilvl="2"/>
+    <w:lvlOverride w:ilvl="3"/>
+    <w:lvlOverride w:ilvl="4"/>
+    <w:lvlOverride w:ilvl="5"/>
+    <w:lvlOverride w:ilvl="6"/>
+    <w:lvlOverride w:ilvl="7"/>
+    <w:lvlOverride w:ilvl="8"/>
+  </w:num>
+  <w:num w:numId="3" w16cid:durableId="1911649835">
+    <w:abstractNumId w:val="3"/>
+    <w:lvlOverride w:ilvl="0"/>
+    <w:lvlOverride w:ilvl="1"/>
+    <w:lvlOverride w:ilvl="2"/>
+    <w:lvlOverride w:ilvl="3"/>
+    <w:lvlOverride w:ilvl="4"/>
+    <w:lvlOverride w:ilvl="5"/>
+    <w:lvlOverride w:ilvl="6"/>
+    <w:lvlOverride w:ilvl="7"/>
+    <w:lvlOverride w:ilvl="8"/>
+  </w:num>
+  <w:num w:numId="4" w16cid:durableId="1434283197">
+    <w:abstractNumId w:val="1"/>
+    <w:lvlOverride w:ilvl="0"/>
+    <w:lvlOverride w:ilvl="1"/>
+    <w:lvlOverride w:ilvl="2"/>
+    <w:lvlOverride w:ilvl="3"/>
+    <w:lvlOverride w:ilvl="4"/>
+    <w:lvlOverride w:ilvl="5"/>
+    <w:lvlOverride w:ilvl="6"/>
+    <w:lvlOverride w:ilvl="7"/>
+    <w:lvlOverride w:ilvl="8"/>
   </w:num>
 </w:numbering>
 </file>

</xml_diff>